<commit_message>
Recursos sin espacio entre palabras clave
</commit_message>
<xml_diff>
--- a/fuentes/contenidos/grado04/guion08/CN_04_08_CO_REC120.docx
+++ b/fuentes/contenidos/grado04/guion08/CN_04_08_CO_REC120.docx
@@ -411,42 +411,85 @@
         </w:rPr>
         <w:t xml:space="preserve"> ",")</w:t>
       </w:r>
-    </w:p>
-    <w:p>
-      <w:pPr>
-        <w:rPr>
-          <w:rFonts w:ascii="Arial" w:hAnsi="Arial" w:cs="Arial"/>
-          <w:sz w:val="18"/>
-          <w:szCs w:val="18"/>
-          <w:lang w:val="es-ES_tradnl"/>
-        </w:rPr>
-      </w:pPr>
-      <w:r>
-        <w:rPr>
-          <w:rFonts w:ascii="Arial" w:hAnsi="Arial"/>
-          <w:sz w:val="18"/>
-          <w:szCs w:val="18"/>
-          <w:lang w:val="es-ES_tradnl"/>
-        </w:rPr>
-        <w:t>P</w:t>
-      </w:r>
-      <w:r>
-        <w:rPr>
-          <w:rFonts w:ascii="Arial" w:hAnsi="Arial"/>
-          <w:sz w:val="18"/>
-          <w:szCs w:val="18"/>
-          <w:lang w:val="es-ES_tradnl"/>
-        </w:rPr>
-        <w:t>unto de fusión, punto de ebullición, cambios de estado</w:t>
-      </w:r>
-      <w:r>
-        <w:rPr>
-          <w:rFonts w:ascii="Arial" w:hAnsi="Arial"/>
-          <w:sz w:val="18"/>
-          <w:szCs w:val="18"/>
-          <w:lang w:val="es-ES_tradnl"/>
-        </w:rPr>
-        <w:t>.</w:t>
+      <w:r>
+        <w:rPr>
+          <w:rFonts w:ascii="Arial" w:hAnsi="Arial"/>
+          <w:sz w:val="18"/>
+          <w:szCs w:val="18"/>
+          <w:lang w:val="es-ES_tradnl"/>
+        </w:rPr>
+        <w:t xml:space="preserve"> </w:t>
+      </w:r>
+      <w:bookmarkStart w:id="0" w:name="_GoBack"/>
+      <w:bookmarkEnd w:id="0"/>
+      <w:r>
+        <w:rPr>
+          <w:rFonts w:ascii="Arial" w:hAnsi="Arial"/>
+          <w:sz w:val="18"/>
+          <w:szCs w:val="18"/>
+          <w:lang w:val="es-ES_tradnl"/>
+        </w:rPr>
+        <w:t xml:space="preserve">punto de </w:t>
+      </w:r>
+      <w:proofErr w:type="spellStart"/>
+      <w:r>
+        <w:rPr>
+          <w:rFonts w:ascii="Arial" w:hAnsi="Arial"/>
+          <w:sz w:val="18"/>
+          <w:szCs w:val="18"/>
+          <w:lang w:val="es-ES_tradnl"/>
+        </w:rPr>
+        <w:t>fusión</w:t>
+      </w:r>
+      <w:proofErr w:type="gramStart"/>
+      <w:r>
+        <w:rPr>
+          <w:rFonts w:ascii="Arial" w:hAnsi="Arial"/>
+          <w:sz w:val="18"/>
+          <w:szCs w:val="18"/>
+          <w:lang w:val="es-ES_tradnl"/>
+        </w:rPr>
+        <w:t>,punto</w:t>
+      </w:r>
+      <w:proofErr w:type="spellEnd"/>
+      <w:proofErr w:type="gramEnd"/>
+      <w:r>
+        <w:rPr>
+          <w:rFonts w:ascii="Arial" w:hAnsi="Arial"/>
+          <w:sz w:val="18"/>
+          <w:szCs w:val="18"/>
+          <w:lang w:val="es-ES_tradnl"/>
+        </w:rPr>
+        <w:t xml:space="preserve"> de </w:t>
+      </w:r>
+      <w:proofErr w:type="spellStart"/>
+      <w:r>
+        <w:rPr>
+          <w:rFonts w:ascii="Arial" w:hAnsi="Arial"/>
+          <w:sz w:val="18"/>
+          <w:szCs w:val="18"/>
+          <w:lang w:val="es-ES_tradnl"/>
+        </w:rPr>
+        <w:t>ebullición,</w:t>
+      </w:r>
+      <w:r>
+        <w:rPr>
+          <w:rFonts w:ascii="Arial" w:hAnsi="Arial"/>
+          <w:sz w:val="18"/>
+          <w:szCs w:val="18"/>
+          <w:lang w:val="es-ES_tradnl"/>
+        </w:rPr>
+        <w:t>cambios</w:t>
+      </w:r>
+      <w:proofErr w:type="spellEnd"/>
+      <w:r>
+        <w:rPr>
+          <w:rFonts w:ascii="Arial" w:hAnsi="Arial"/>
+          <w:sz w:val="18"/>
+          <w:szCs w:val="18"/>
+          <w:lang w:val="es-ES_tradnl"/>
+        </w:rPr>
+        <w:t xml:space="preserve"> de estado</w:t>
       </w:r>
     </w:p>
     <w:p>
@@ -2128,8 +2171,6 @@
           <w:lang w:val="es-ES_tradnl"/>
         </w:rPr>
       </w:pPr>
-      <w:bookmarkStart w:id="0" w:name="_GoBack"/>
-      <w:bookmarkEnd w:id="0"/>
     </w:p>
     <w:p>
       <w:pPr>
@@ -3041,7 +3082,6 @@
           <w:szCs w:val="16"/>
           <w:lang w:val="es-ES_tradnl"/>
         </w:rPr>
-        <w:lastRenderedPageBreak/>
         <w:t>MÍN. 1</w:t>
       </w:r>
       <w:r>

</xml_diff>